<commit_message>
Added Reports engine Added reports
</commit_message>
<xml_diff>
--- a/Doc/ТЗ 25.05.docx
+++ b/Doc/ТЗ 25.05.docx
@@ -42471,7 +42471,25 @@
         <w:rPr>
           <w:lang w:eastAsia="ru-RU"/>
         </w:rPr>
-        <w:t>4.8.1.  Сводный отчет по способу изготовления</w:t>
+        <w:t xml:space="preserve">4.8.1.  </w:t>
+      </w:r>
+      <w:bookmarkStart w:id="1419" w:name="OLE_LINK170"/>
+      <w:bookmarkStart w:id="1420" w:name="OLE_LINK171"/>
+      <w:bookmarkStart w:id="1421" w:name="OLE_LINK172"/>
+      <w:r>
+        <w:rPr>
+          <w:lang w:eastAsia="ru-RU"/>
+        </w:rPr>
+        <w:t xml:space="preserve">Сводный </w:t>
+      </w:r>
+      <w:bookmarkStart w:id="1422" w:name="OLE_LINK167"/>
+      <w:bookmarkStart w:id="1423" w:name="OLE_LINK168"/>
+      <w:bookmarkStart w:id="1424" w:name="OLE_LINK169"/>
+      <w:r>
+        <w:rPr>
+          <w:lang w:eastAsia="ru-RU"/>
+        </w:rPr>
+        <w:t>отчет по способу изготовления</w:t>
       </w:r>
       <w:bookmarkEnd w:id="1417"/>
       <w:commentRangeEnd w:id="1418"/>
@@ -42483,6 +42501,12 @@
         </w:rPr>
         <w:commentReference w:id="1418"/>
       </w:r>
+      <w:bookmarkEnd w:id="1419"/>
+      <w:bookmarkEnd w:id="1420"/>
+      <w:bookmarkEnd w:id="1421"/>
+      <w:bookmarkEnd w:id="1422"/>
+      <w:bookmarkEnd w:id="1423"/>
+      <w:bookmarkEnd w:id="1424"/>
     </w:p>
     <w:p>
       <w:pPr>
@@ -42497,6 +42521,17 @@
           <w:lang w:eastAsia="ru-RU"/>
         </w:rPr>
         <w:tab/>
+      </w:r>
+      <w:r>
+        <w:rPr>
+          <w:highlight w:val="yellow"/>
+          <w:lang w:eastAsia="ru-RU"/>
+          <w:rPrChange w:id="1425" w:author="Evgeniy Mukhamedshin" w:date="2016-06-18T14:37:00Z">
+            <w:rPr>
+              <w:lang w:eastAsia="ru-RU"/>
+            </w:rPr>
+          </w:rPrChange>
+        </w:rPr>
         <w:t>Данный отчет содержит следующую информацию по заявкам:</w:t>
       </w:r>
     </w:p>
@@ -42714,7 +42749,7 @@
         <w:spacing w:before="100" w:beforeAutospacing="1" w:after="100" w:afterAutospacing="1" w:line="360" w:lineRule="auto"/>
         <w:jc w:val="both"/>
         <w:rPr>
-          <w:ins w:id="1419" w:author="Екатерина Луткова" w:date="2016-05-26T17:32:00Z"/>
+          <w:ins w:id="1426" w:author="Екатерина Луткова" w:date="2016-05-26T17:32:00Z"/>
           <w:lang w:eastAsia="ru-RU"/>
         </w:rPr>
       </w:pPr>
@@ -42724,19 +42759,19 @@
         </w:rPr>
         <w:t xml:space="preserve">Группировка ведется по </w:t>
       </w:r>
-      <w:commentRangeStart w:id="1420"/>
+      <w:commentRangeStart w:id="1427"/>
       <w:r>
         <w:rPr>
           <w:lang w:eastAsia="ru-RU"/>
         </w:rPr>
         <w:t xml:space="preserve">всем способам изготовления </w:t>
       </w:r>
-      <w:commentRangeEnd w:id="1420"/>
+      <w:commentRangeEnd w:id="1427"/>
       <w:r>
         <w:rPr>
           <w:rStyle w:val="af0"/>
         </w:rPr>
-        <w:commentReference w:id="1420"/>
+        <w:commentReference w:id="1427"/>
       </w:r>
       <w:r>
         <w:rPr>
@@ -42772,7 +42807,7 @@
           <w:lang w:eastAsia="ru-RU"/>
         </w:rPr>
       </w:pPr>
-      <w:ins w:id="1421" w:author="Екатерина Луткова" w:date="2016-05-26T17:32:00Z">
+      <w:ins w:id="1428" w:author="Екатерина Луткова" w:date="2016-05-26T17:32:00Z">
         <w:r>
           <w:rPr>
             <w:noProof/>
@@ -42838,14 +42873,28 @@
           <w:lang w:eastAsia="ru-RU"/>
         </w:rPr>
       </w:pPr>
-      <w:bookmarkStart w:id="1422" w:name="_Toc451251841"/>
-      <w:r>
-        <w:rPr>
-          <w:lang w:eastAsia="ru-RU"/>
-        </w:rPr>
-        <w:t>4.8.2.  Заказы и отгрузка по чертежу</w:t>
-      </w:r>
-      <w:bookmarkEnd w:id="1422"/>
+      <w:bookmarkStart w:id="1429" w:name="_Toc451251841"/>
+      <w:r>
+        <w:rPr>
+          <w:lang w:eastAsia="ru-RU"/>
+        </w:rPr>
+        <w:t xml:space="preserve">4.8.2.  </w:t>
+      </w:r>
+      <w:bookmarkStart w:id="1430" w:name="OLE_LINK173"/>
+      <w:bookmarkStart w:id="1431" w:name="OLE_LINK174"/>
+      <w:bookmarkStart w:id="1432" w:name="OLE_LINK175"/>
+      <w:bookmarkStart w:id="1433" w:name="OLE_LINK176"/>
+      <w:r>
+        <w:rPr>
+          <w:lang w:eastAsia="ru-RU"/>
+        </w:rPr>
+        <w:t>Заказы и отгрузка по чертежу</w:t>
+      </w:r>
+      <w:bookmarkEnd w:id="1429"/>
+      <w:bookmarkEnd w:id="1430"/>
+      <w:bookmarkEnd w:id="1431"/>
+      <w:bookmarkEnd w:id="1432"/>
+      <w:bookmarkEnd w:id="1433"/>
     </w:p>
     <w:p>
       <w:pPr>
@@ -42858,13 +42907,25 @@
       </w:pPr>
       <w:r>
         <w:rPr>
-          <w:lang w:eastAsia="ru-RU"/>
+          <w:highlight w:val="yellow"/>
+          <w:lang w:eastAsia="ru-RU"/>
+          <w:rPrChange w:id="1434" w:author="Evgeniy Mukhamedshin" w:date="2016-06-18T14:37:00Z">
+            <w:rPr>
+              <w:lang w:eastAsia="ru-RU"/>
+            </w:rPr>
+          </w:rPrChange>
         </w:rPr>
         <w:t>Данный отчет содержит информацию о количестве заказанной и отгруженной продукции и разнице между ними, которая показывает с</w:t>
       </w:r>
       <w:r>
         <w:rPr>
-          <w:lang w:eastAsia="ru-RU"/>
+          <w:highlight w:val="yellow"/>
+          <w:lang w:eastAsia="ru-RU"/>
+          <w:rPrChange w:id="1435" w:author="Evgeniy Mukhamedshin" w:date="2016-06-18T14:37:00Z">
+            <w:rPr>
+              <w:lang w:eastAsia="ru-RU"/>
+            </w:rPr>
+          </w:rPrChange>
         </w:rPr>
         <w:t>колько деталей нужно изготовить (см. рис.).</w:t>
       </w:r>
@@ -43129,19 +43190,19 @@
           <w:lang w:eastAsia="ru-RU"/>
         </w:rPr>
       </w:pPr>
-      <w:commentRangeStart w:id="1423"/>
+      <w:commentRangeStart w:id="1436"/>
       <w:r>
         <w:rPr>
           <w:lang w:eastAsia="ru-RU"/>
         </w:rPr>
         <w:t>Количество отгруженного по накладной</w:t>
       </w:r>
-      <w:commentRangeEnd w:id="1423"/>
+      <w:commentRangeEnd w:id="1436"/>
       <w:r>
         <w:rPr>
           <w:rStyle w:val="af0"/>
         </w:rPr>
-        <w:commentReference w:id="1423"/>
+        <w:commentReference w:id="1436"/>
       </w:r>
       <w:r>
         <w:rPr>
@@ -43163,7 +43224,7 @@
         <w:rPr>
           <w:lang w:eastAsia="ru-RU"/>
         </w:rPr>
-        <w:pPrChange w:id="1424" w:author="Екатерина Луткова" w:date="2016-04-20T13:15:00Z">
+        <w:pPrChange w:id="1437" w:author="Екатерина Луткова" w:date="2016-04-20T13:15:00Z">
           <w:pPr>
             <w:pStyle w:val="a4"/>
             <w:numPr>
@@ -43294,7 +43355,7 @@
           <w:lang w:eastAsia="ru-RU"/>
         </w:rPr>
       </w:pPr>
-      <w:bookmarkStart w:id="1425" w:name="_Toc451251842"/>
+      <w:bookmarkStart w:id="1438" w:name="_Toc451251842"/>
       <w:r>
         <w:rPr>
           <w:lang w:eastAsia="ru-RU"/>
@@ -43308,7 +43369,11 @@
         </w:rPr>
         <w:t xml:space="preserve"> </w:t>
       </w:r>
-      <w:commentRangeStart w:id="1426"/>
+      <w:bookmarkStart w:id="1439" w:name="OLE_LINK177"/>
+      <w:bookmarkStart w:id="1440" w:name="OLE_LINK178"/>
+      <w:bookmarkStart w:id="1441" w:name="OLE_LINK179"/>
+      <w:bookmarkStart w:id="1442" w:name="OLE_LINK180"/>
+      <w:commentRangeStart w:id="1443"/>
       <w:r>
         <w:rPr>
           <w:noProof/>
@@ -43316,16 +43381,20 @@
         </w:rPr>
         <w:t>Учет переработанного материала</w:t>
       </w:r>
-      <w:bookmarkEnd w:id="1425"/>
-      <w:commentRangeEnd w:id="1426"/>
+      <w:bookmarkEnd w:id="1438"/>
+      <w:commentRangeEnd w:id="1443"/>
       <w:r>
         <w:rPr>
           <w:rStyle w:val="af0"/>
           <w:rFonts w:eastAsia="Calibri"/>
           <w:b w:val="0"/>
         </w:rPr>
-        <w:commentReference w:id="1426"/>
-      </w:r>
+        <w:commentReference w:id="1443"/>
+      </w:r>
+      <w:bookmarkEnd w:id="1439"/>
+      <w:bookmarkEnd w:id="1440"/>
+      <w:bookmarkEnd w:id="1441"/>
+      <w:bookmarkEnd w:id="1442"/>
     </w:p>
     <w:p>
       <w:pPr>
@@ -43338,6 +43407,17 @@
           <w:lang w:eastAsia="ru-RU"/>
         </w:rPr>
         <w:tab/>
+      </w:r>
+      <w:r>
+        <w:rPr>
+          <w:highlight w:val="yellow"/>
+          <w:lang w:eastAsia="ru-RU"/>
+          <w:rPrChange w:id="1444" w:author="Evgeniy Mukhamedshin" w:date="2016-06-18T15:05:00Z">
+            <w:rPr>
+              <w:lang w:eastAsia="ru-RU"/>
+            </w:rPr>
+          </w:rPrChange>
+        </w:rPr>
         <w:t>Формируется сводный отчет, который имеет следующие поля:</w:t>
       </w:r>
     </w:p>
@@ -43509,14 +43589,30 @@
           <w:lang w:eastAsia="ru-RU"/>
         </w:rPr>
       </w:pPr>
-      <w:bookmarkStart w:id="1427" w:name="_Toc451251843"/>
-      <w:r>
-        <w:rPr>
-          <w:lang w:eastAsia="ru-RU"/>
-        </w:rPr>
-        <w:t>4.8.4.  Учет прямых затрат на заявку</w:t>
-      </w:r>
-      <w:bookmarkEnd w:id="1427"/>
+      <w:bookmarkStart w:id="1445" w:name="_Toc451251843"/>
+      <w:r>
+        <w:rPr>
+          <w:lang w:eastAsia="ru-RU"/>
+        </w:rPr>
+        <w:t xml:space="preserve">4.8.4.  </w:t>
+      </w:r>
+      <w:bookmarkStart w:id="1446" w:name="OLE_LINK181"/>
+      <w:bookmarkStart w:id="1447" w:name="OLE_LINK182"/>
+      <w:bookmarkStart w:id="1448" w:name="OLE_LINK183"/>
+      <w:bookmarkStart w:id="1449" w:name="OLE_LINK184"/>
+      <w:bookmarkStart w:id="1450" w:name="_GoBack"/>
+      <w:r>
+        <w:rPr>
+          <w:lang w:eastAsia="ru-RU"/>
+        </w:rPr>
+        <w:t>Учет прямых затрат на заявку</w:t>
+      </w:r>
+      <w:bookmarkEnd w:id="1445"/>
+      <w:bookmarkEnd w:id="1446"/>
+      <w:bookmarkEnd w:id="1447"/>
+      <w:bookmarkEnd w:id="1448"/>
+      <w:bookmarkEnd w:id="1449"/>
+      <w:bookmarkEnd w:id="1450"/>
     </w:p>
     <w:p>
       <w:pPr>
@@ -43573,19 +43669,19 @@
         </w:rPr>
         <w:t xml:space="preserve">% доли прямых затрат = «по </w:t>
       </w:r>
-      <w:commentRangeStart w:id="1428"/>
+      <w:commentRangeStart w:id="1451"/>
       <w:r>
         <w:rPr>
           <w:lang w:eastAsia="ru-RU"/>
         </w:rPr>
         <w:t xml:space="preserve">калькуляции </w:t>
       </w:r>
-      <w:commentRangeEnd w:id="1428"/>
+      <w:commentRangeEnd w:id="1451"/>
       <w:r>
         <w:rPr>
           <w:rStyle w:val="af0"/>
         </w:rPr>
-        <w:commentReference w:id="1428"/>
+        <w:commentReference w:id="1451"/>
       </w:r>
       <w:r>
         <w:rPr>
@@ -43695,29 +43791,29 @@
           <w:lang w:eastAsia="ru-RU"/>
         </w:rPr>
       </w:pPr>
-      <w:bookmarkStart w:id="1429" w:name="_Toc451251844"/>
+      <w:bookmarkStart w:id="1452" w:name="_Toc451251844"/>
       <w:r>
         <w:rPr>
           <w:lang w:eastAsia="ru-RU"/>
         </w:rPr>
         <w:t xml:space="preserve">4.8.5.  </w:t>
       </w:r>
-      <w:commentRangeStart w:id="1430"/>
+      <w:commentRangeStart w:id="1453"/>
       <w:r>
         <w:rPr>
           <w:lang w:eastAsia="ru-RU"/>
         </w:rPr>
         <w:t>Учет прямых затрат на наряд</w:t>
       </w:r>
-      <w:bookmarkEnd w:id="1429"/>
-      <w:commentRangeEnd w:id="1430"/>
+      <w:bookmarkEnd w:id="1452"/>
+      <w:commentRangeEnd w:id="1453"/>
       <w:r>
         <w:rPr>
           <w:rStyle w:val="af0"/>
           <w:rFonts w:eastAsia="Calibri"/>
           <w:b w:val="0"/>
         </w:rPr>
-        <w:commentReference w:id="1430"/>
+        <w:commentReference w:id="1453"/>
       </w:r>
     </w:p>
     <w:p>
@@ -43799,19 +43895,19 @@
           <w:lang w:eastAsia="ru-RU"/>
         </w:rPr>
       </w:pPr>
-      <w:commentRangeStart w:id="1431"/>
+      <w:commentRangeStart w:id="1454"/>
       <w:r>
         <w:rPr>
           <w:lang w:eastAsia="ru-RU"/>
         </w:rPr>
         <w:t>выполнено деталей</w:t>
       </w:r>
-      <w:commentRangeEnd w:id="1431"/>
+      <w:commentRangeEnd w:id="1454"/>
       <w:r>
         <w:rPr>
           <w:rStyle w:val="af0"/>
         </w:rPr>
-        <w:commentReference w:id="1431"/>
+        <w:commentReference w:id="1454"/>
       </w:r>
       <w:r>
         <w:rPr>
@@ -43876,7 +43972,7 @@
         </w:numPr>
         <w:jc w:val="both"/>
         <w:rPr>
-          <w:ins w:id="1432" w:author="Екатерина Луткова" w:date="2016-05-26T17:58:00Z"/>
+          <w:ins w:id="1455" w:author="Екатерина Луткова" w:date="2016-05-26T17:58:00Z"/>
         </w:rPr>
       </w:pPr>
       <w:r>
@@ -43888,9 +43984,9 @@
         <w:ind w:left="720"/>
         <w:jc w:val="both"/>
         <w:rPr>
-          <w:ins w:id="1433" w:author="Екатерина Луткова" w:date="2016-05-26T17:52:00Z"/>
-        </w:rPr>
-        <w:pPrChange w:id="1434" w:author="Екатерина Луткова" w:date="2016-05-26T17:58:00Z">
+          <w:ins w:id="1456" w:author="Екатерина Луткова" w:date="2016-05-26T17:52:00Z"/>
+        </w:rPr>
+        <w:pPrChange w:id="1457" w:author="Екатерина Луткова" w:date="2016-05-26T17:58:00Z">
           <w:pPr>
             <w:numPr>
               <w:numId w:val="32"/>
@@ -43900,7 +43996,7 @@
           </w:pPr>
         </w:pPrChange>
       </w:pPr>
-      <w:ins w:id="1435" w:author="Екатерина Луткова" w:date="2016-05-26T17:58:00Z">
+      <w:ins w:id="1458" w:author="Екатерина Луткова" w:date="2016-05-26T17:58:00Z">
         <w:r>
           <w:rPr>
             <w:noProof/>
@@ -43948,7 +44044,7 @@
       <w:pPr>
         <w:ind w:left="720"/>
         <w:jc w:val="both"/>
-        <w:pPrChange w:id="1436" w:author="Екатерина Луткова" w:date="2016-05-26T17:52:00Z">
+        <w:pPrChange w:id="1459" w:author="Екатерина Луткова" w:date="2016-05-26T17:52:00Z">
           <w:pPr>
             <w:numPr>
               <w:numId w:val="32"/>
@@ -43958,13 +44054,13 @@
           </w:pPr>
         </w:pPrChange>
       </w:pPr>
-      <w:ins w:id="1437" w:author="Екатерина Луткова" w:date="2016-05-26T17:52:00Z">
+      <w:ins w:id="1460" w:author="Екатерина Луткова" w:date="2016-05-26T17:52:00Z">
         <w:r>
           <w:lastRenderedPageBreak/>
           <w:t>Все суммы берутся из калькуляции, в отчете каждая сумма умножается на количество деталей</w:t>
         </w:r>
       </w:ins>
-      <w:ins w:id="1438" w:author="Екатерина Луткова" w:date="2016-05-26T17:53:00Z">
+      <w:ins w:id="1461" w:author="Екатерина Луткова" w:date="2016-05-26T17:53:00Z">
         <w:r>
           <w:t>.</w:t>
         </w:r>
@@ -44005,7 +44101,7 @@
         <w:rPr>
           <w:b/>
           <w:lang w:eastAsia="ru-RU"/>
-          <w:rPrChange w:id="1439" w:author="Мухамедшин" w:date="2016-05-24T16:19:00Z">
+          <w:rPrChange w:id="1462" w:author="Мухамедшин" w:date="2016-05-24T16:19:00Z">
             <w:rPr>
               <w:lang w:eastAsia="ru-RU"/>
             </w:rPr>
@@ -44068,29 +44164,29 @@
           <w:lang w:eastAsia="ru-RU"/>
         </w:rPr>
       </w:pPr>
-      <w:bookmarkStart w:id="1440" w:name="_Toc451251845"/>
+      <w:bookmarkStart w:id="1463" w:name="_Toc451251845"/>
       <w:r>
         <w:rPr>
           <w:lang w:eastAsia="ru-RU"/>
         </w:rPr>
         <w:t xml:space="preserve">4.8.6. </w:t>
       </w:r>
-      <w:commentRangeStart w:id="1441"/>
+      <w:commentRangeStart w:id="1464"/>
       <w:r>
         <w:rPr>
           <w:lang w:eastAsia="ru-RU"/>
         </w:rPr>
         <w:t>Учет прямых затрат на отгрузку</w:t>
       </w:r>
-      <w:bookmarkEnd w:id="1440"/>
-      <w:commentRangeEnd w:id="1441"/>
+      <w:bookmarkEnd w:id="1463"/>
+      <w:commentRangeEnd w:id="1464"/>
       <w:r>
         <w:rPr>
           <w:rStyle w:val="af0"/>
           <w:rFonts w:eastAsia="Calibri"/>
           <w:b w:val="0"/>
         </w:rPr>
-        <w:commentReference w:id="1441"/>
+        <w:commentReference w:id="1464"/>
       </w:r>
     </w:p>
     <w:p>
@@ -44172,19 +44268,19 @@
           <w:lang w:eastAsia="ru-RU"/>
         </w:rPr>
       </w:pPr>
-      <w:commentRangeStart w:id="1442"/>
+      <w:commentRangeStart w:id="1465"/>
       <w:r>
         <w:rPr>
           <w:lang w:eastAsia="ru-RU"/>
         </w:rPr>
         <w:t>отгружено деталей</w:t>
       </w:r>
-      <w:commentRangeEnd w:id="1442"/>
+      <w:commentRangeEnd w:id="1465"/>
       <w:r>
         <w:rPr>
           <w:rStyle w:val="af0"/>
         </w:rPr>
-        <w:commentReference w:id="1442"/>
+        <w:commentReference w:id="1465"/>
       </w:r>
       <w:r>
         <w:rPr>
@@ -44204,16 +44300,16 @@
       <w:r>
         <w:t>сырье и материалы (</w:t>
       </w:r>
-      <w:commentRangeStart w:id="1443"/>
+      <w:commentRangeStart w:id="1466"/>
       <w:r>
         <w:t>сумма</w:t>
       </w:r>
-      <w:commentRangeEnd w:id="1443"/>
+      <w:commentRangeEnd w:id="1466"/>
       <w:r>
         <w:rPr>
           <w:rStyle w:val="af0"/>
         </w:rPr>
-        <w:commentReference w:id="1443"/>
+        <w:commentReference w:id="1466"/>
       </w:r>
       <w:r>
         <w:t>);</w:t>
@@ -44263,7 +44359,7 @@
         </w:numPr>
         <w:jc w:val="both"/>
         <w:rPr>
-          <w:ins w:id="1444" w:author="Екатерина Луткова" w:date="2016-05-26T18:14:00Z"/>
+          <w:ins w:id="1467" w:author="Екатерина Луткова" w:date="2016-05-26T18:14:00Z"/>
         </w:rPr>
       </w:pPr>
       <w:r>
@@ -44274,7 +44370,7 @@
       <w:pPr>
         <w:ind w:left="720"/>
         <w:jc w:val="both"/>
-        <w:pPrChange w:id="1445" w:author="Екатерина Луткова" w:date="2016-05-26T18:14:00Z">
+        <w:pPrChange w:id="1468" w:author="Екатерина Луткова" w:date="2016-05-26T18:14:00Z">
           <w:pPr>
             <w:numPr>
               <w:numId w:val="32"/>
@@ -44284,7 +44380,7 @@
           </w:pPr>
         </w:pPrChange>
       </w:pPr>
-      <w:ins w:id="1446" w:author="Екатерина Луткова" w:date="2016-05-26T18:14:00Z">
+      <w:ins w:id="1469" w:author="Екатерина Луткова" w:date="2016-05-26T18:14:00Z">
         <w:r>
           <w:rPr>
             <w:noProof/>
@@ -44343,19 +44439,19 @@
         </w:rPr>
         <w:t xml:space="preserve">Группировка осуществлена по </w:t>
       </w:r>
-      <w:commentRangeStart w:id="1447"/>
+      <w:commentRangeStart w:id="1470"/>
       <w:r>
         <w:rPr>
           <w:lang w:eastAsia="ru-RU"/>
         </w:rPr>
         <w:t>номеру документа</w:t>
       </w:r>
-      <w:commentRangeEnd w:id="1447"/>
+      <w:commentRangeEnd w:id="1470"/>
       <w:r>
         <w:rPr>
           <w:rStyle w:val="af0"/>
         </w:rPr>
-        <w:commentReference w:id="1447"/>
+        <w:commentReference w:id="1470"/>
       </w:r>
       <w:r>
         <w:rPr>
@@ -44428,36 +44524,36 @@
           <w:lang w:eastAsia="ru-RU"/>
         </w:rPr>
       </w:pPr>
-      <w:bookmarkStart w:id="1448" w:name="_Toc451251846"/>
+      <w:bookmarkStart w:id="1471" w:name="_Toc451251846"/>
       <w:r>
         <w:rPr>
           <w:lang w:eastAsia="ru-RU"/>
         </w:rPr>
         <w:t>4.8.7</w:t>
       </w:r>
-      <w:commentRangeStart w:id="1449"/>
+      <w:commentRangeStart w:id="1472"/>
       <w:r>
         <w:rPr>
           <w:lang w:eastAsia="ru-RU"/>
         </w:rPr>
         <w:t>. Отчет по заработной плате</w:t>
       </w:r>
-      <w:bookmarkEnd w:id="1448"/>
-      <w:commentRangeEnd w:id="1449"/>
+      <w:bookmarkEnd w:id="1471"/>
+      <w:commentRangeEnd w:id="1472"/>
       <w:r>
         <w:rPr>
           <w:rStyle w:val="af0"/>
           <w:rFonts w:eastAsia="Calibri"/>
           <w:b w:val="0"/>
         </w:rPr>
-        <w:commentReference w:id="1449"/>
+        <w:commentReference w:id="1472"/>
       </w:r>
     </w:p>
     <w:p>
       <w:pPr>
         <w:ind w:firstLine="709"/>
         <w:rPr>
-          <w:ins w:id="1450" w:author="Екатерина Луткова" w:date="2016-05-26T18:34:00Z"/>
+          <w:ins w:id="1473" w:author="Екатерина Луткова" w:date="2016-05-26T18:34:00Z"/>
           <w:lang w:eastAsia="ru-RU"/>
         </w:rPr>
       </w:pPr>
@@ -44475,7 +44571,7 @@
           <w:lang w:eastAsia="ru-RU"/>
         </w:rPr>
       </w:pPr>
-      <w:ins w:id="1451" w:author="Екатерина Луткова" w:date="2016-05-26T18:34:00Z">
+      <w:ins w:id="1474" w:author="Екатерина Луткова" w:date="2016-05-26T18:34:00Z">
         <w:r>
           <w:rPr>
             <w:noProof/>
@@ -44540,14 +44636,14 @@
         <w:spacing w:before="100" w:beforeAutospacing="1" w:after="100" w:afterAutospacing="1" w:line="360" w:lineRule="auto"/>
         <w:jc w:val="both"/>
       </w:pPr>
-      <w:bookmarkStart w:id="1452" w:name="_Toc451251847"/>
+      <w:bookmarkStart w:id="1475" w:name="_Toc451251847"/>
       <w:r>
         <w:rPr>
           <w:lang w:eastAsia="ru-RU"/>
         </w:rPr>
         <w:t>4.</w:t>
       </w:r>
-      <w:ins w:id="1453" w:author="Екатерина Луткова" w:date="2016-04-20T12:07:00Z">
+      <w:ins w:id="1476" w:author="Екатерина Луткова" w:date="2016-04-20T12:07:00Z">
         <w:r>
           <w:rPr>
             <w:lang w:eastAsia="ru-RU"/>
@@ -44555,7 +44651,7 @@
           <w:t>9</w:t>
         </w:r>
       </w:ins>
-      <w:del w:id="1454" w:author="Екатерина Луткова" w:date="2016-04-20T12:07:00Z">
+      <w:del w:id="1477" w:author="Екатерина Луткова" w:date="2016-04-20T12:07:00Z">
         <w:r>
           <w:rPr>
             <w:lang w:eastAsia="ru-RU"/>
@@ -44572,7 +44668,7 @@
       <w:r>
         <w:t>Журнал обрезки облоя</w:t>
       </w:r>
-      <w:bookmarkEnd w:id="1452"/>
+      <w:bookmarkEnd w:id="1475"/>
       <w:r>
         <w:t xml:space="preserve"> </w:t>
       </w:r>
@@ -45538,7 +45634,7 @@
         <w:pStyle w:val="3"/>
         <w:ind w:firstLine="708"/>
       </w:pPr>
-      <w:bookmarkStart w:id="1455" w:name="_Toc451251848"/>
+      <w:bookmarkStart w:id="1478" w:name="_Toc451251848"/>
       <w:r>
         <w:t>4.</w:t>
       </w:r>
@@ -45548,7 +45644,7 @@
       <w:r>
         <w:t>.1 Реестр брака</w:t>
       </w:r>
-      <w:bookmarkEnd w:id="1455"/>
+      <w:bookmarkEnd w:id="1478"/>
       <w:r>
         <w:t xml:space="preserve"> </w:t>
       </w:r>
@@ -45658,7 +45754,7 @@
       <w:r>
         <w:t>убыток по материалу, кг (</w:t>
       </w:r>
-      <w:commentRangeStart w:id="1456"/>
+      <w:commentRangeStart w:id="1479"/>
       <w:r>
         <w:t xml:space="preserve">вес детали </w:t>
       </w:r>
@@ -45674,13 +45770,13 @@
       <w:r>
         <w:t>черт</w:t>
       </w:r>
-      <w:commentRangeEnd w:id="1456"/>
+      <w:commentRangeEnd w:id="1479"/>
       <w:proofErr w:type="gramEnd"/>
       <w:r>
         <w:rPr>
           <w:rStyle w:val="af0"/>
         </w:rPr>
-        <w:commentReference w:id="1456"/>
+        <w:commentReference w:id="1479"/>
       </w:r>
       <w:r>
         <w:t>. из модуля «Чертежи»</w:t>
@@ -45742,7 +45838,7 @@
       <w:r>
         <w:t xml:space="preserve">прямые затраты (берутся из </w:t>
       </w:r>
-      <w:ins w:id="1457" w:author="Екатерина Луткова" w:date="2016-05-26T18:35:00Z">
+      <w:ins w:id="1480" w:author="Екатерина Луткова" w:date="2016-05-26T18:35:00Z">
         <w:r>
           <w:rPr>
             <w:b/>
@@ -45750,11 +45846,11 @@
           <w:t xml:space="preserve">фактической </w:t>
         </w:r>
       </w:ins>
-      <w:del w:id="1458" w:author="Екатерина Луткова" w:date="2016-05-26T18:35:00Z">
+      <w:del w:id="1481" w:author="Екатерина Луткова" w:date="2016-05-26T18:35:00Z">
         <w:r>
           <w:rPr>
             <w:b/>
-            <w:rPrChange w:id="1459" w:author="Мухамедшин" w:date="2016-05-24T16:32:00Z">
+            <w:rPrChange w:id="1482" w:author="Мухамедшин" w:date="2016-05-24T16:32:00Z">
               <w:rPr/>
             </w:rPrChange>
           </w:rPr>
@@ -45837,7 +45933,7 @@
         <w:ind w:left="1129" w:firstLine="0"/>
         <w:jc w:val="both"/>
       </w:pPr>
-      <w:bookmarkStart w:id="1460" w:name="_Toc451251849"/>
+      <w:bookmarkStart w:id="1483" w:name="_Toc451251849"/>
       <w:r>
         <w:t>4.</w:t>
       </w:r>
@@ -45847,7 +45943,7 @@
       <w:r>
         <w:t xml:space="preserve"> Журнал прихода материалов</w:t>
       </w:r>
-      <w:bookmarkEnd w:id="1460"/>
+      <w:bookmarkEnd w:id="1483"/>
     </w:p>
     <w:p>
       <w:pPr>
@@ -46025,18 +46121,18 @@
                 <w:szCs w:val="24"/>
               </w:rPr>
             </w:pPr>
-            <w:bookmarkStart w:id="1461" w:name="OLE_LINK104"/>
-            <w:bookmarkStart w:id="1462" w:name="OLE_LINK105"/>
-            <w:bookmarkStart w:id="1463" w:name="OLE_LINK128"/>
+            <w:bookmarkStart w:id="1484" w:name="OLE_LINK104"/>
+            <w:bookmarkStart w:id="1485" w:name="OLE_LINK105"/>
+            <w:bookmarkStart w:id="1486" w:name="OLE_LINK128"/>
             <w:r>
               <w:rPr>
                 <w:szCs w:val="24"/>
               </w:rPr>
               <w:t>№ СФ</w:t>
             </w:r>
-            <w:bookmarkEnd w:id="1461"/>
-            <w:bookmarkEnd w:id="1462"/>
-            <w:bookmarkEnd w:id="1463"/>
+            <w:bookmarkEnd w:id="1484"/>
+            <w:bookmarkEnd w:id="1485"/>
+            <w:bookmarkEnd w:id="1486"/>
           </w:p>
         </w:tc>
         <w:tc>
@@ -46098,18 +46194,18 @@
                 <w:szCs w:val="20"/>
               </w:rPr>
             </w:pPr>
-            <w:bookmarkStart w:id="1464" w:name="OLE_LINK106"/>
-            <w:bookmarkStart w:id="1465" w:name="OLE_LINK108"/>
-            <w:bookmarkStart w:id="1466" w:name="OLE_LINK129"/>
+            <w:bookmarkStart w:id="1487" w:name="OLE_LINK106"/>
+            <w:bookmarkStart w:id="1488" w:name="OLE_LINK108"/>
+            <w:bookmarkStart w:id="1489" w:name="OLE_LINK129"/>
             <w:r>
               <w:rPr>
                 <w:szCs w:val="20"/>
               </w:rPr>
               <w:t>Поставщик</w:t>
             </w:r>
-            <w:bookmarkEnd w:id="1464"/>
-            <w:bookmarkEnd w:id="1465"/>
-            <w:bookmarkEnd w:id="1466"/>
+            <w:bookmarkEnd w:id="1487"/>
+            <w:bookmarkEnd w:id="1488"/>
+            <w:bookmarkEnd w:id="1489"/>
           </w:p>
         </w:tc>
         <w:tc>
@@ -46179,9 +46275,9 @@
                 <w:szCs w:val="20"/>
               </w:rPr>
             </w:pPr>
-            <w:bookmarkStart w:id="1467" w:name="OLE_LINK109"/>
-            <w:bookmarkStart w:id="1468" w:name="OLE_LINK110"/>
-            <w:bookmarkStart w:id="1469" w:name="OLE_LINK130"/>
+            <w:bookmarkStart w:id="1490" w:name="OLE_LINK109"/>
+            <w:bookmarkStart w:id="1491" w:name="OLE_LINK110"/>
+            <w:bookmarkStart w:id="1492" w:name="OLE_LINK130"/>
             <w:r>
               <w:rPr>
                 <w:szCs w:val="20"/>
@@ -46189,9 +46285,9 @@
               <w:lastRenderedPageBreak/>
               <w:t>Сумма по СФ</w:t>
             </w:r>
-            <w:bookmarkEnd w:id="1467"/>
-            <w:bookmarkEnd w:id="1468"/>
-            <w:bookmarkEnd w:id="1469"/>
+            <w:bookmarkEnd w:id="1490"/>
+            <w:bookmarkEnd w:id="1491"/>
+            <w:bookmarkEnd w:id="1492"/>
           </w:p>
         </w:tc>
         <w:tc>
@@ -46261,9 +46357,9 @@
                 <w:szCs w:val="20"/>
               </w:rPr>
             </w:pPr>
-            <w:bookmarkStart w:id="1470" w:name="OLE_LINK111"/>
-            <w:bookmarkStart w:id="1471" w:name="OLE_LINK112"/>
-            <w:bookmarkStart w:id="1472" w:name="OLE_LINK131"/>
+            <w:bookmarkStart w:id="1493" w:name="OLE_LINK111"/>
+            <w:bookmarkStart w:id="1494" w:name="OLE_LINK112"/>
+            <w:bookmarkStart w:id="1495" w:name="OLE_LINK131"/>
             <w:r>
               <w:rPr>
                 <w:szCs w:val="20"/>
@@ -46276,9 +46372,9 @@
               </w:rPr>
               <w:t xml:space="preserve"> накладной</w:t>
             </w:r>
-            <w:bookmarkEnd w:id="1470"/>
-            <w:bookmarkEnd w:id="1471"/>
-            <w:bookmarkEnd w:id="1472"/>
+            <w:bookmarkEnd w:id="1493"/>
+            <w:bookmarkEnd w:id="1494"/>
+            <w:bookmarkEnd w:id="1495"/>
           </w:p>
         </w:tc>
         <w:tc>
@@ -46346,16 +46442,16 @@
                 <w:szCs w:val="20"/>
               </w:rPr>
             </w:pPr>
-            <w:bookmarkStart w:id="1473" w:name="OLE_LINK113"/>
-            <w:bookmarkStart w:id="1474" w:name="OLE_LINK114"/>
+            <w:bookmarkStart w:id="1496" w:name="OLE_LINK113"/>
+            <w:bookmarkStart w:id="1497" w:name="OLE_LINK114"/>
             <w:r>
               <w:rPr>
                 <w:szCs w:val="20"/>
               </w:rPr>
               <w:t>№ накладной</w:t>
             </w:r>
-            <w:bookmarkEnd w:id="1473"/>
-            <w:bookmarkEnd w:id="1474"/>
+            <w:bookmarkEnd w:id="1496"/>
+            <w:bookmarkEnd w:id="1497"/>
           </w:p>
         </w:tc>
         <w:tc>
@@ -46417,16 +46513,16 @@
                 <w:szCs w:val="20"/>
               </w:rPr>
             </w:pPr>
-            <w:bookmarkStart w:id="1475" w:name="OLE_LINK115"/>
-            <w:bookmarkStart w:id="1476" w:name="OLE_LINK116"/>
+            <w:bookmarkStart w:id="1498" w:name="OLE_LINK115"/>
+            <w:bookmarkStart w:id="1499" w:name="OLE_LINK116"/>
             <w:r>
               <w:rPr>
                 <w:szCs w:val="20"/>
               </w:rPr>
               <w:t>Материал</w:t>
             </w:r>
-            <w:bookmarkEnd w:id="1475"/>
-            <w:bookmarkEnd w:id="1476"/>
+            <w:bookmarkEnd w:id="1498"/>
+            <w:bookmarkEnd w:id="1499"/>
           </w:p>
         </w:tc>
         <w:tc>
@@ -46488,18 +46584,18 @@
                 <w:szCs w:val="20"/>
               </w:rPr>
             </w:pPr>
-            <w:bookmarkStart w:id="1477" w:name="OLE_LINK117"/>
-            <w:bookmarkStart w:id="1478" w:name="OLE_LINK118"/>
-            <w:bookmarkStart w:id="1479" w:name="OLE_LINK119"/>
+            <w:bookmarkStart w:id="1500" w:name="OLE_LINK117"/>
+            <w:bookmarkStart w:id="1501" w:name="OLE_LINK118"/>
+            <w:bookmarkStart w:id="1502" w:name="OLE_LINK119"/>
             <w:r>
               <w:rPr>
                 <w:szCs w:val="20"/>
               </w:rPr>
               <w:t>Единицы измерения</w:t>
             </w:r>
-            <w:bookmarkEnd w:id="1477"/>
-            <w:bookmarkEnd w:id="1478"/>
-            <w:bookmarkEnd w:id="1479"/>
+            <w:bookmarkEnd w:id="1500"/>
+            <w:bookmarkEnd w:id="1501"/>
+            <w:bookmarkEnd w:id="1502"/>
           </w:p>
         </w:tc>
         <w:tc>
@@ -46554,16 +46650,16 @@
                 <w:szCs w:val="20"/>
               </w:rPr>
             </w:pPr>
-            <w:bookmarkStart w:id="1480" w:name="OLE_LINK120"/>
-            <w:bookmarkStart w:id="1481" w:name="OLE_LINK121"/>
+            <w:bookmarkStart w:id="1503" w:name="OLE_LINK120"/>
+            <w:bookmarkStart w:id="1504" w:name="OLE_LINK121"/>
             <w:r>
               <w:rPr>
                 <w:szCs w:val="20"/>
               </w:rPr>
               <w:t>Цена</w:t>
             </w:r>
-            <w:bookmarkEnd w:id="1480"/>
-            <w:bookmarkEnd w:id="1481"/>
+            <w:bookmarkEnd w:id="1503"/>
+            <w:bookmarkEnd w:id="1504"/>
           </w:p>
         </w:tc>
         <w:tc>
@@ -46625,16 +46721,16 @@
                 <w:szCs w:val="20"/>
               </w:rPr>
             </w:pPr>
-            <w:bookmarkStart w:id="1482" w:name="OLE_LINK122"/>
-            <w:bookmarkStart w:id="1483" w:name="OLE_LINK123"/>
+            <w:bookmarkStart w:id="1505" w:name="OLE_LINK122"/>
+            <w:bookmarkStart w:id="1506" w:name="OLE_LINK123"/>
             <w:r>
               <w:rPr>
                 <w:szCs w:val="20"/>
               </w:rPr>
               <w:t>Количество</w:t>
             </w:r>
-            <w:bookmarkEnd w:id="1482"/>
-            <w:bookmarkEnd w:id="1483"/>
+            <w:bookmarkEnd w:id="1505"/>
+            <w:bookmarkEnd w:id="1506"/>
           </w:p>
         </w:tc>
         <w:tc>
@@ -46696,16 +46792,16 @@
                 <w:szCs w:val="20"/>
               </w:rPr>
             </w:pPr>
-            <w:bookmarkStart w:id="1484" w:name="OLE_LINK124"/>
-            <w:bookmarkStart w:id="1485" w:name="OLE_LINK125"/>
+            <w:bookmarkStart w:id="1507" w:name="OLE_LINK124"/>
+            <w:bookmarkStart w:id="1508" w:name="OLE_LINK125"/>
             <w:r>
               <w:rPr>
                 <w:szCs w:val="20"/>
               </w:rPr>
               <w:t>Сумма</w:t>
             </w:r>
-            <w:bookmarkEnd w:id="1484"/>
-            <w:bookmarkEnd w:id="1485"/>
+            <w:bookmarkEnd w:id="1507"/>
+            <w:bookmarkEnd w:id="1508"/>
           </w:p>
         </w:tc>
         <w:tc>
@@ -46766,16 +46862,16 @@
                 <w:szCs w:val="20"/>
               </w:rPr>
             </w:pPr>
-            <w:bookmarkStart w:id="1486" w:name="OLE_LINK126"/>
-            <w:bookmarkStart w:id="1487" w:name="OLE_LINK127"/>
+            <w:bookmarkStart w:id="1509" w:name="OLE_LINK126"/>
+            <w:bookmarkStart w:id="1510" w:name="OLE_LINK127"/>
             <w:r>
               <w:rPr>
                 <w:szCs w:val="20"/>
               </w:rPr>
               <w:t>Передано</w:t>
             </w:r>
-            <w:bookmarkEnd w:id="1486"/>
-            <w:bookmarkEnd w:id="1487"/>
+            <w:bookmarkEnd w:id="1509"/>
+            <w:bookmarkEnd w:id="1510"/>
           </w:p>
         </w:tc>
         <w:tc>
@@ -46849,20 +46945,20 @@
       <w:r>
         <w:t xml:space="preserve"> </w:t>
       </w:r>
-      <w:bookmarkStart w:id="1488" w:name="_Toc451251850"/>
-      <w:commentRangeStart w:id="1489"/>
+      <w:bookmarkStart w:id="1511" w:name="_Toc451251850"/>
+      <w:commentRangeStart w:id="1512"/>
       <w:r>
         <w:t>Журнал учета оплаченной и отгруженной продукции</w:t>
       </w:r>
-      <w:bookmarkEnd w:id="1488"/>
-      <w:commentRangeEnd w:id="1489"/>
+      <w:bookmarkEnd w:id="1511"/>
+      <w:commentRangeEnd w:id="1512"/>
       <w:r>
         <w:rPr>
           <w:rStyle w:val="af0"/>
           <w:rFonts w:eastAsia="Calibri"/>
           <w:b w:val="0"/>
         </w:rPr>
-        <w:commentReference w:id="1489"/>
+        <w:commentReference w:id="1512"/>
       </w:r>
     </w:p>
     <w:p>
@@ -46871,10 +46967,10 @@
         <w:ind w:firstLine="709"/>
         <w:jc w:val="both"/>
         <w:rPr>
-          <w:ins w:id="1490" w:author="Екатерина Луткова" w:date="2016-05-27T14:49:00Z"/>
-        </w:rPr>
-      </w:pPr>
-      <w:ins w:id="1491" w:author="Мухамедшин" w:date="2016-05-24T15:57:00Z">
+          <w:ins w:id="1513" w:author="Екатерина Луткова" w:date="2016-05-27T14:49:00Z"/>
+        </w:rPr>
+      </w:pPr>
+      <w:ins w:id="1514" w:author="Мухамедшин" w:date="2016-05-24T15:57:00Z">
         <w:r>
           <w:t>Ведется в разрезе заявок.</w:t>
         </w:r>
@@ -46886,10 +46982,10 @@
         <w:ind w:firstLine="709"/>
         <w:jc w:val="both"/>
         <w:rPr>
-          <w:ins w:id="1492" w:author="Мухамедшин" w:date="2016-05-24T15:57:00Z"/>
-        </w:rPr>
-      </w:pPr>
-      <w:ins w:id="1493" w:author="Екатерина Луткова" w:date="2016-05-27T14:49:00Z">
+          <w:ins w:id="1515" w:author="Мухамедшин" w:date="2016-05-24T15:57:00Z"/>
+        </w:rPr>
+      </w:pPr>
+      <w:ins w:id="1516" w:author="Екатерина Луткова" w:date="2016-05-27T14:49:00Z">
         <w:r>
           <w:t xml:space="preserve">Предлагаю сделать </w:t>
         </w:r>
@@ -46902,17 +46998,17 @@
           <w:t xml:space="preserve"> строк № счета, дата, заказчик, сумма (если заявка отдана в производство). </w:t>
         </w:r>
       </w:ins>
-      <w:ins w:id="1494" w:author="Екатерина Луткова" w:date="2016-05-27T14:50:00Z">
+      <w:ins w:id="1517" w:author="Екатерина Луткова" w:date="2016-05-27T14:50:00Z">
         <w:r>
           <w:t xml:space="preserve"> Так же по отгрузке (СФ, </w:t>
         </w:r>
       </w:ins>
-      <w:ins w:id="1495" w:author="Екатерина Луткова" w:date="2016-05-27T14:51:00Z">
+      <w:ins w:id="1518" w:author="Екатерина Луткова" w:date="2016-05-27T14:51:00Z">
         <w:r>
           <w:t>дата отгрузки, сумма отгрузки). Даты оплат</w:t>
         </w:r>
       </w:ins>
-      <w:ins w:id="1496" w:author="Екатерина Луткова" w:date="2016-05-27T14:52:00Z">
+      <w:ins w:id="1519" w:author="Екатерина Луткова" w:date="2016-05-27T14:52:00Z">
         <w:r>
           <w:t xml:space="preserve">, № </w:t>
         </w:r>
@@ -46938,16 +47034,16 @@
       <w:r>
         <w:t xml:space="preserve"> (авто расширяемые – это возможность добавить строку в случае частичной оплаты). </w:t>
       </w:r>
-      <w:commentRangeStart w:id="1497"/>
+      <w:commentRangeStart w:id="1520"/>
       <w:r>
         <w:t>То есть заказчик уже не выбирается, заполняются только суммы, даты выплат по этой заявке</w:t>
       </w:r>
-      <w:commentRangeEnd w:id="1497"/>
+      <w:commentRangeEnd w:id="1520"/>
       <w:r>
         <w:rPr>
           <w:rStyle w:val="af0"/>
         </w:rPr>
-        <w:commentReference w:id="1497"/>
+        <w:commentReference w:id="1520"/>
       </w:r>
       <w:r>
         <w:t>.</w:t>
@@ -47364,7 +47460,7 @@
               </w:rPr>
               <w:t>умма по счету, руб.</w:t>
             </w:r>
-            <w:ins w:id="1498" w:author="Екатерина Луткова" w:date="2016-05-17T11:59:00Z">
+            <w:ins w:id="1521" w:author="Екатерина Луткова" w:date="2016-05-17T11:59:00Z">
               <w:r>
                 <w:rPr>
                   <w:szCs w:val="24"/>
@@ -47463,7 +47559,7 @@
               </w:rPr>
               <w:t>Дата оплаты</w:t>
             </w:r>
-            <w:ins w:id="1499" w:author="Екатерина Луткова" w:date="2016-05-17T12:00:00Z">
+            <w:ins w:id="1522" w:author="Екатерина Луткова" w:date="2016-05-17T12:00:00Z">
               <w:r>
                 <w:rPr>
                   <w:szCs w:val="24"/>
@@ -47756,14 +47852,14 @@
               <w:rPr>
                 <w:b/>
                 <w:szCs w:val="24"/>
-                <w:rPrChange w:id="1500" w:author="Мухамедшин" w:date="2016-05-30T20:26:00Z">
+                <w:rPrChange w:id="1523" w:author="Мухамедшин" w:date="2016-05-30T20:26:00Z">
                   <w:rPr>
                     <w:szCs w:val="24"/>
                   </w:rPr>
                 </w:rPrChange>
               </w:rPr>
             </w:pPr>
-            <w:commentRangeStart w:id="1501"/>
+            <w:commentRangeStart w:id="1524"/>
             <w:r>
               <w:rPr>
                 <w:szCs w:val="24"/>
@@ -47777,15 +47873,15 @@
               </w:rPr>
               <w:t>огрузки</w:t>
             </w:r>
-            <w:commentRangeEnd w:id="1501"/>
+            <w:commentRangeEnd w:id="1524"/>
             <w:proofErr w:type="spellEnd"/>
             <w:r>
               <w:rPr>
                 <w:rStyle w:val="af0"/>
               </w:rPr>
-              <w:commentReference w:id="1501"/>
-            </w:r>
-            <w:ins w:id="1502" w:author="Мухамедшин" w:date="2016-05-30T20:26:00Z">
+              <w:commentReference w:id="1524"/>
+            </w:r>
+            <w:ins w:id="1525" w:author="Мухамедшин" w:date="2016-05-30T20:26:00Z">
               <w:r>
                 <w:rPr>
                   <w:szCs w:val="24"/>
@@ -47883,19 +47979,19 @@
                 <w:szCs w:val="24"/>
               </w:rPr>
             </w:pPr>
-            <w:commentRangeStart w:id="1503"/>
+            <w:commentRangeStart w:id="1526"/>
             <w:r>
               <w:rPr>
                 <w:szCs w:val="24"/>
               </w:rPr>
               <w:t>Сумма</w:t>
             </w:r>
-            <w:commentRangeEnd w:id="1503"/>
+            <w:commentRangeEnd w:id="1526"/>
             <w:r>
               <w:rPr>
                 <w:rStyle w:val="af0"/>
               </w:rPr>
-              <w:commentReference w:id="1503"/>
+              <w:commentReference w:id="1526"/>
             </w:r>
             <w:r>
               <w:rPr>
@@ -47909,7 +48005,7 @@
               </w:rPr>
               <w:t xml:space="preserve"> </w:t>
             </w:r>
-            <w:ins w:id="1504" w:author="Мухамедшин" w:date="2016-05-30T20:25:00Z">
+            <w:ins w:id="1527" w:author="Мухамедшин" w:date="2016-05-30T20:25:00Z">
               <w:r>
                 <w:rPr>
                   <w:szCs w:val="24"/>
@@ -47931,7 +48027,7 @@
                 <w:t>в случае если отгрузок по заявке было несколько)</w:t>
               </w:r>
             </w:ins>
-            <w:del w:id="1505" w:author="Мухамедшин" w:date="2016-05-30T20:25:00Z">
+            <w:del w:id="1528" w:author="Мухамедшин" w:date="2016-05-30T20:25:00Z">
               <w:r>
                 <w:rPr>
                   <w:szCs w:val="24"/>
@@ -48060,18 +48156,18 @@
         <w:spacing w:before="100" w:beforeAutospacing="1" w:after="100" w:afterAutospacing="1" w:line="360" w:lineRule="auto"/>
         <w:jc w:val="both"/>
         <w:rPr>
-          <w:ins w:id="1506" w:author="Мухамедшин" w:date="2016-05-24T16:16:00Z"/>
-        </w:rPr>
-      </w:pPr>
-      <w:bookmarkStart w:id="1507" w:name="_Toc451251851"/>
+          <w:ins w:id="1529" w:author="Мухамедшин" w:date="2016-05-24T16:16:00Z"/>
+        </w:rPr>
+      </w:pPr>
+      <w:bookmarkStart w:id="1530" w:name="_Toc451251851"/>
       <w:r>
         <w:t>Журнал учета оснастки</w:t>
       </w:r>
-      <w:bookmarkEnd w:id="1507"/>
-    </w:p>
-    <w:p>
-      <w:pPr>
-        <w:pPrChange w:id="1508" w:author="Мухамедшин" w:date="2016-05-24T16:16:00Z">
+      <w:bookmarkEnd w:id="1530"/>
+    </w:p>
+    <w:p>
+      <w:pPr>
+        <w:pPrChange w:id="1531" w:author="Мухамедшин" w:date="2016-05-24T16:16:00Z">
           <w:pPr>
             <w:pStyle w:val="2"/>
             <w:numPr>
@@ -48084,7 +48180,7 @@
           </w:pPr>
         </w:pPrChange>
       </w:pPr>
-      <w:ins w:id="1509" w:author="Мухамедшин" w:date="2016-05-24T16:16:00Z">
+      <w:ins w:id="1532" w:author="Мухамедшин" w:date="2016-05-24T16:16:00Z">
         <w:r>
           <w:t>Ведется в разрезе чертежей.</w:t>
         </w:r>
@@ -48791,16 +48887,16 @@
                 <w:szCs w:val="24"/>
               </w:rPr>
             </w:pPr>
-            <w:bookmarkStart w:id="1510" w:name="OLE_LINK163"/>
-            <w:bookmarkStart w:id="1511" w:name="OLE_LINK164"/>
+            <w:bookmarkStart w:id="1533" w:name="OLE_LINK163"/>
+            <w:bookmarkStart w:id="1534" w:name="OLE_LINK164"/>
             <w:r>
               <w:rPr>
                 <w:szCs w:val="24"/>
               </w:rPr>
               <w:t>Дата изготовления</w:t>
             </w:r>
-            <w:bookmarkEnd w:id="1510"/>
-            <w:bookmarkEnd w:id="1511"/>
+            <w:bookmarkEnd w:id="1533"/>
+            <w:bookmarkEnd w:id="1534"/>
           </w:p>
         </w:tc>
         <w:tc>
@@ -48862,16 +48958,16 @@
                 <w:szCs w:val="24"/>
               </w:rPr>
             </w:pPr>
-            <w:bookmarkStart w:id="1512" w:name="OLE_LINK165"/>
-            <w:bookmarkStart w:id="1513" w:name="OLE_LINK166"/>
+            <w:bookmarkStart w:id="1535" w:name="OLE_LINK165"/>
+            <w:bookmarkStart w:id="1536" w:name="OLE_LINK166"/>
             <w:r>
               <w:rPr>
                 <w:szCs w:val="24"/>
               </w:rPr>
               <w:t>Цена оснастки</w:t>
             </w:r>
-            <w:bookmarkEnd w:id="1512"/>
-            <w:bookmarkEnd w:id="1513"/>
+            <w:bookmarkEnd w:id="1535"/>
+            <w:bookmarkEnd w:id="1536"/>
           </w:p>
         </w:tc>
         <w:tc>
@@ -49025,7 +49121,6 @@
                 <w:szCs w:val="24"/>
               </w:rPr>
             </w:pPr>
-            <w:bookmarkStart w:id="1514" w:name="_GoBack"/>
             <w:r>
               <w:rPr>
                 <w:szCs w:val="24"/>
@@ -49076,7 +49171,6 @@
           </w:p>
         </w:tc>
       </w:tr>
-      <w:bookmarkEnd w:id="1514"/>
       <w:tr>
         <w:trPr>
           <w:jc w:val="center"/>
@@ -49164,11 +49258,11 @@
       <w:r>
         <w:t xml:space="preserve"> </w:t>
       </w:r>
-      <w:bookmarkStart w:id="1515" w:name="_Toc451251852"/>
+      <w:bookmarkStart w:id="1537" w:name="_Toc451251852"/>
       <w:r>
         <w:t>Журнал вальцовщика</w:t>
       </w:r>
-      <w:bookmarkEnd w:id="1515"/>
+      <w:bookmarkEnd w:id="1537"/>
     </w:p>
     <w:tbl>
       <w:tblPr>
@@ -49323,19 +49417,19 @@
               <w:spacing w:before="100" w:beforeAutospacing="1" w:after="100" w:afterAutospacing="1" w:line="360" w:lineRule="auto"/>
               <w:jc w:val="both"/>
             </w:pPr>
-            <w:bookmarkStart w:id="1516" w:name="OLE_LINK132"/>
-            <w:bookmarkStart w:id="1517" w:name="OLE_LINK133"/>
-            <w:bookmarkStart w:id="1518" w:name="OLE_LINK134"/>
-            <w:bookmarkStart w:id="1519" w:name="OLE_LINK135"/>
-            <w:bookmarkStart w:id="1520" w:name="OLE_LINK136"/>
+            <w:bookmarkStart w:id="1538" w:name="OLE_LINK132"/>
+            <w:bookmarkStart w:id="1539" w:name="OLE_LINK133"/>
+            <w:bookmarkStart w:id="1540" w:name="OLE_LINK134"/>
+            <w:bookmarkStart w:id="1541" w:name="OLE_LINK135"/>
+            <w:bookmarkStart w:id="1542" w:name="OLE_LINK136"/>
             <w:r>
               <w:t>Дата</w:t>
             </w:r>
-            <w:bookmarkEnd w:id="1516"/>
-            <w:bookmarkEnd w:id="1517"/>
-            <w:bookmarkEnd w:id="1518"/>
-            <w:bookmarkEnd w:id="1519"/>
-            <w:bookmarkEnd w:id="1520"/>
+            <w:bookmarkEnd w:id="1538"/>
+            <w:bookmarkEnd w:id="1539"/>
+            <w:bookmarkEnd w:id="1540"/>
+            <w:bookmarkEnd w:id="1541"/>
+            <w:bookmarkEnd w:id="1542"/>
           </w:p>
         </w:tc>
         <w:tc>
@@ -49383,15 +49477,15 @@
               <w:spacing w:before="100" w:beforeAutospacing="1" w:after="100" w:afterAutospacing="1" w:line="360" w:lineRule="auto"/>
               <w:jc w:val="both"/>
             </w:pPr>
-            <w:bookmarkStart w:id="1521" w:name="OLE_LINK137"/>
-            <w:bookmarkStart w:id="1522" w:name="OLE_LINK138"/>
-            <w:bookmarkStart w:id="1523" w:name="OLE_LINK148"/>
+            <w:bookmarkStart w:id="1543" w:name="OLE_LINK137"/>
+            <w:bookmarkStart w:id="1544" w:name="OLE_LINK138"/>
+            <w:bookmarkStart w:id="1545" w:name="OLE_LINK148"/>
             <w:r>
               <w:t>Заказчик</w:t>
             </w:r>
-            <w:bookmarkEnd w:id="1521"/>
-            <w:bookmarkEnd w:id="1522"/>
-            <w:bookmarkEnd w:id="1523"/>
+            <w:bookmarkEnd w:id="1543"/>
+            <w:bookmarkEnd w:id="1544"/>
+            <w:bookmarkEnd w:id="1545"/>
           </w:p>
         </w:tc>
         <w:tc>
@@ -49439,15 +49533,15 @@
               <w:spacing w:before="100" w:beforeAutospacing="1" w:after="100" w:afterAutospacing="1" w:line="360" w:lineRule="auto"/>
               <w:jc w:val="both"/>
             </w:pPr>
-            <w:bookmarkStart w:id="1524" w:name="OLE_LINK139"/>
-            <w:bookmarkStart w:id="1525" w:name="OLE_LINK140"/>
-            <w:bookmarkStart w:id="1526" w:name="OLE_LINK149"/>
+            <w:bookmarkStart w:id="1546" w:name="OLE_LINK139"/>
+            <w:bookmarkStart w:id="1547" w:name="OLE_LINK140"/>
+            <w:bookmarkStart w:id="1548" w:name="OLE_LINK149"/>
             <w:r>
               <w:t>Чертеж</w:t>
             </w:r>
-            <w:bookmarkEnd w:id="1524"/>
-            <w:bookmarkEnd w:id="1525"/>
-            <w:bookmarkEnd w:id="1526"/>
+            <w:bookmarkEnd w:id="1546"/>
+            <w:bookmarkEnd w:id="1547"/>
+            <w:bookmarkEnd w:id="1548"/>
           </w:p>
         </w:tc>
         <w:tc>
@@ -49498,15 +49592,15 @@
               <w:spacing w:before="100" w:beforeAutospacing="1" w:after="100" w:afterAutospacing="1" w:line="360" w:lineRule="auto"/>
               <w:jc w:val="both"/>
             </w:pPr>
-            <w:bookmarkStart w:id="1527" w:name="OLE_LINK141"/>
-            <w:bookmarkStart w:id="1528" w:name="OLE_LINK142"/>
-            <w:bookmarkStart w:id="1529" w:name="OLE_LINK150"/>
+            <w:bookmarkStart w:id="1549" w:name="OLE_LINK141"/>
+            <w:bookmarkStart w:id="1550" w:name="OLE_LINK142"/>
+            <w:bookmarkStart w:id="1551" w:name="OLE_LINK150"/>
             <w:r>
               <w:t>Материал</w:t>
             </w:r>
-            <w:bookmarkEnd w:id="1527"/>
-            <w:bookmarkEnd w:id="1528"/>
-            <w:bookmarkEnd w:id="1529"/>
+            <w:bookmarkEnd w:id="1549"/>
+            <w:bookmarkEnd w:id="1550"/>
+            <w:bookmarkEnd w:id="1551"/>
           </w:p>
         </w:tc>
         <w:tc>
@@ -49521,19 +49615,19 @@
                 <w:szCs w:val="24"/>
               </w:rPr>
             </w:pPr>
-            <w:commentRangeStart w:id="1530"/>
+            <w:commentRangeStart w:id="1552"/>
             <w:r>
               <w:rPr>
                 <w:szCs w:val="24"/>
               </w:rPr>
               <w:t>Наименование(обозначение) материала</w:t>
             </w:r>
-            <w:commentRangeEnd w:id="1530"/>
+            <w:commentRangeEnd w:id="1552"/>
             <w:r>
               <w:rPr>
                 <w:rStyle w:val="af0"/>
               </w:rPr>
-              <w:commentReference w:id="1530"/>
+              <w:commentReference w:id="1552"/>
             </w:r>
           </w:p>
         </w:tc>
@@ -49568,14 +49662,14 @@
               <w:spacing w:before="100" w:beforeAutospacing="1" w:after="100" w:afterAutospacing="1" w:line="360" w:lineRule="auto"/>
               <w:jc w:val="both"/>
             </w:pPr>
-            <w:bookmarkStart w:id="1531" w:name="OLE_LINK143"/>
-            <w:bookmarkStart w:id="1532" w:name="OLE_LINK144"/>
-            <w:bookmarkStart w:id="1533" w:name="_Hlk450314913"/>
+            <w:bookmarkStart w:id="1553" w:name="OLE_LINK143"/>
+            <w:bookmarkStart w:id="1554" w:name="OLE_LINK144"/>
+            <w:bookmarkStart w:id="1555" w:name="_Hlk450314913"/>
             <w:r>
               <w:t>Количество деталей</w:t>
             </w:r>
-            <w:bookmarkEnd w:id="1531"/>
-            <w:bookmarkEnd w:id="1532"/>
+            <w:bookmarkEnd w:id="1553"/>
+            <w:bookmarkEnd w:id="1554"/>
           </w:p>
         </w:tc>
         <w:tc>
@@ -49623,17 +49717,17 @@
               <w:spacing w:before="100" w:beforeAutospacing="1" w:after="100" w:afterAutospacing="1" w:line="360" w:lineRule="auto"/>
               <w:jc w:val="both"/>
             </w:pPr>
-            <w:bookmarkStart w:id="1534" w:name="OLE_LINK145"/>
-            <w:bookmarkStart w:id="1535" w:name="OLE_LINK146"/>
-            <w:bookmarkStart w:id="1536" w:name="OLE_LINK154"/>
-            <w:bookmarkEnd w:id="1533"/>
-            <w:commentRangeStart w:id="1537"/>
+            <w:bookmarkStart w:id="1556" w:name="OLE_LINK145"/>
+            <w:bookmarkStart w:id="1557" w:name="OLE_LINK146"/>
+            <w:bookmarkStart w:id="1558" w:name="OLE_LINK154"/>
+            <w:bookmarkEnd w:id="1555"/>
+            <w:commentRangeStart w:id="1559"/>
             <w:r>
               <w:t>Партия</w:t>
             </w:r>
-            <w:bookmarkEnd w:id="1534"/>
-            <w:bookmarkEnd w:id="1535"/>
-            <w:bookmarkEnd w:id="1536"/>
+            <w:bookmarkEnd w:id="1556"/>
+            <w:bookmarkEnd w:id="1557"/>
+            <w:bookmarkEnd w:id="1558"/>
           </w:p>
         </w:tc>
         <w:tc>
@@ -49680,12 +49774,12 @@
               </w:rPr>
               <w:t>Char(30)</w:t>
             </w:r>
-            <w:commentRangeEnd w:id="1537"/>
+            <w:commentRangeEnd w:id="1559"/>
             <w:r>
               <w:rPr>
                 <w:rStyle w:val="af0"/>
               </w:rPr>
-              <w:commentReference w:id="1537"/>
+              <w:commentReference w:id="1559"/>
             </w:r>
           </w:p>
         </w:tc>
@@ -49700,13 +49794,13 @@
               <w:spacing w:before="100" w:beforeAutospacing="1" w:after="100" w:afterAutospacing="1" w:line="360" w:lineRule="auto"/>
               <w:jc w:val="both"/>
             </w:pPr>
-            <w:bookmarkStart w:id="1538" w:name="OLE_LINK147"/>
-            <w:bookmarkStart w:id="1539" w:name="OLE_LINK155"/>
+            <w:bookmarkStart w:id="1560" w:name="OLE_LINK147"/>
+            <w:bookmarkStart w:id="1561" w:name="OLE_LINK155"/>
             <w:r>
               <w:t>Примечание</w:t>
             </w:r>
-            <w:bookmarkEnd w:id="1538"/>
-            <w:bookmarkEnd w:id="1539"/>
+            <w:bookmarkEnd w:id="1560"/>
+            <w:bookmarkEnd w:id="1561"/>
           </w:p>
         </w:tc>
         <w:tc>
@@ -49756,36 +49850,36 @@
         <w:ind w:left="0" w:firstLine="709"/>
         <w:jc w:val="both"/>
       </w:pPr>
-      <w:bookmarkStart w:id="1540" w:name="_Toc451251853"/>
+      <w:bookmarkStart w:id="1562" w:name="_Toc451251853"/>
       <w:r>
         <w:t>Распоряжение на отгрузку</w:t>
       </w:r>
       <w:r>
         <w:t xml:space="preserve"> (</w:t>
       </w:r>
-      <w:commentRangeStart w:id="1541"/>
+      <w:commentRangeStart w:id="1563"/>
       <w:r>
         <w:t>журнал</w:t>
       </w:r>
-      <w:commentRangeEnd w:id="1541"/>
+      <w:commentRangeEnd w:id="1563"/>
       <w:r>
         <w:rPr>
           <w:rStyle w:val="af0"/>
           <w:rFonts w:eastAsia="Calibri"/>
           <w:b w:val="0"/>
         </w:rPr>
-        <w:commentReference w:id="1541"/>
+        <w:commentReference w:id="1563"/>
       </w:r>
       <w:r>
         <w:t>)</w:t>
       </w:r>
-      <w:bookmarkEnd w:id="1540"/>
+      <w:bookmarkEnd w:id="1562"/>
     </w:p>
     <w:p>
       <w:pPr>
         <w:ind w:left="708"/>
         <w:rPr>
-          <w:ins w:id="1542" w:author="Екатерина Луткова" w:date="2016-05-27T15:01:00Z"/>
+          <w:ins w:id="1564" w:author="Екатерина Луткова" w:date="2016-05-27T15:01:00Z"/>
         </w:rPr>
       </w:pPr>
       <w:r>
@@ -49796,7 +49890,7 @@
       <w:pPr>
         <w:ind w:left="708"/>
       </w:pPr>
-      <w:ins w:id="1543" w:author="Екатерина Луткова" w:date="2016-05-27T15:01:00Z">
+      <w:ins w:id="1565" w:author="Екатерина Луткова" w:date="2016-05-27T15:01:00Z">
         <w:r>
           <w:lastRenderedPageBreak/>
           <w:t>Журнал заполняется автоматически при произведении отгрузки (поля заполняются из отгрузки)</w:t>
@@ -50163,7 +50257,7 @@
               <w:spacing w:before="100" w:beforeAutospacing="1" w:after="100" w:afterAutospacing="1" w:line="360" w:lineRule="auto"/>
               <w:jc w:val="both"/>
             </w:pPr>
-            <w:commentRangeStart w:id="1544"/>
+            <w:commentRangeStart w:id="1566"/>
             <w:r>
               <w:t>Партия</w:t>
             </w:r>
@@ -50216,12 +50310,12 @@
             <w:r>
               <w:t>(30)</w:t>
             </w:r>
-            <w:commentRangeEnd w:id="1544"/>
+            <w:commentRangeEnd w:id="1566"/>
             <w:r>
               <w:rPr>
                 <w:rStyle w:val="af0"/>
               </w:rPr>
-              <w:commentReference w:id="1544"/>
+              <w:commentReference w:id="1566"/>
             </w:r>
           </w:p>
         </w:tc>
@@ -50238,30 +50332,30 @@
         <w:ind w:left="0" w:firstLine="709"/>
         <w:jc w:val="both"/>
       </w:pPr>
-      <w:bookmarkStart w:id="1545" w:name="_Toc451251854"/>
+      <w:bookmarkStart w:id="1567" w:name="_Toc451251854"/>
       <w:r>
         <w:t>Модуль «</w:t>
       </w:r>
       <w:r>
         <w:t xml:space="preserve">Расход </w:t>
       </w:r>
-      <w:commentRangeStart w:id="1546"/>
+      <w:commentRangeStart w:id="1568"/>
       <w:r>
         <w:t>материалов</w:t>
       </w:r>
-      <w:commentRangeEnd w:id="1546"/>
+      <w:commentRangeEnd w:id="1568"/>
       <w:r>
         <w:rPr>
           <w:rStyle w:val="af0"/>
           <w:rFonts w:eastAsia="Calibri"/>
           <w:b w:val="0"/>
         </w:rPr>
-        <w:commentReference w:id="1546"/>
+        <w:commentReference w:id="1568"/>
       </w:r>
       <w:r>
         <w:t>»</w:t>
       </w:r>
-      <w:bookmarkEnd w:id="1545"/>
+      <w:bookmarkEnd w:id="1567"/>
     </w:p>
     <w:p>
       <w:pPr>
@@ -50313,7 +50407,7 @@
       <w:r>
         <w:t>Наименование</w:t>
       </w:r>
-      <w:ins w:id="1547" w:author="Екатерина Луткова" w:date="2016-05-27T15:11:00Z">
+      <w:ins w:id="1569" w:author="Екатерина Луткова" w:date="2016-05-27T15:11:00Z">
         <w:r>
           <w:t xml:space="preserve"> (детали)</w:t>
         </w:r>
@@ -50346,7 +50440,7 @@
         <w:spacing w:before="100" w:beforeAutospacing="1" w:after="100" w:afterAutospacing="1" w:line="360" w:lineRule="auto"/>
         <w:jc w:val="both"/>
       </w:pPr>
-      <w:commentRangeStart w:id="1548"/>
+      <w:commentRangeStart w:id="1570"/>
       <w:r>
         <w:t>Количество по заявке</w:t>
       </w:r>
@@ -50362,12 +50456,12 @@
       <w:r>
         <w:t xml:space="preserve">отгружено </w:t>
       </w:r>
-      <w:commentRangeEnd w:id="1548"/>
+      <w:commentRangeEnd w:id="1570"/>
       <w:r>
         <w:rPr>
           <w:rStyle w:val="af0"/>
         </w:rPr>
-        <w:commentReference w:id="1548"/>
+        <w:commentReference w:id="1570"/>
       </w:r>
       <w:r>
         <w:t>(</w:t>
@@ -50408,16 +50502,16 @@
         <w:ind w:firstLine="709"/>
         <w:jc w:val="both"/>
       </w:pPr>
-      <w:commentRangeStart w:id="1549"/>
+      <w:commentRangeStart w:id="1571"/>
       <w:r>
         <w:t>Далее считается разница между блоками</w:t>
       </w:r>
-      <w:commentRangeEnd w:id="1549"/>
+      <w:commentRangeEnd w:id="1571"/>
       <w:r>
         <w:rPr>
           <w:rStyle w:val="af0"/>
         </w:rPr>
-        <w:commentReference w:id="1549"/>
+        <w:commentReference w:id="1571"/>
       </w:r>
       <w:r>
         <w:t xml:space="preserve">. Предусмотрено поле «Примечание», в котором пишут причину не совпадения. </w:t>
@@ -50439,16 +50533,16 @@
         <w:ind w:firstLine="708"/>
         <w:jc w:val="both"/>
       </w:pPr>
-      <w:commentRangeStart w:id="1550"/>
+      <w:commentRangeStart w:id="1572"/>
       <w:r>
         <w:t xml:space="preserve">Подсчет ведется по каждому конкретному материалу </w:t>
       </w:r>
-      <w:commentRangeEnd w:id="1550"/>
+      <w:commentRangeEnd w:id="1572"/>
       <w:r>
         <w:rPr>
           <w:rStyle w:val="af0"/>
         </w:rPr>
-        <w:commentReference w:id="1550"/>
+        <w:commentReference w:id="1572"/>
       </w:r>
       <w:r>
         <w:t>и за периоды: за конкретный месяц, за год.</w:t>
@@ -50460,7 +50554,7 @@
         <w:ind w:firstLine="709"/>
         <w:jc w:val="both"/>
       </w:pPr>
-      <w:commentRangeStart w:id="1551"/>
+      <w:commentRangeStart w:id="1573"/>
       <w:r>
         <w:t>П</w:t>
       </w:r>
@@ -50482,12 +50576,12 @@
       <w:r>
         <w:t>.</w:t>
       </w:r>
-      <w:commentRangeEnd w:id="1551"/>
+      <w:commentRangeEnd w:id="1573"/>
       <w:r>
         <w:rPr>
           <w:rStyle w:val="af0"/>
         </w:rPr>
-        <w:commentReference w:id="1551"/>
+        <w:commentReference w:id="1573"/>
       </w:r>
     </w:p>
     <w:p>
@@ -50499,12 +50593,12 @@
       <w:r>
         <w:t>Поле «За</w:t>
       </w:r>
-      <w:ins w:id="1552" w:author="Екатерина Луткова" w:date="2016-05-27T15:13:00Z">
+      <w:ins w:id="1574" w:author="Екатерина Луткова" w:date="2016-05-27T15:13:00Z">
         <w:r>
           <w:t>яв</w:t>
         </w:r>
       </w:ins>
-      <w:del w:id="1553" w:author="Екатерина Луткова" w:date="2016-05-27T15:13:00Z">
+      <w:del w:id="1575" w:author="Екатерина Луткова" w:date="2016-05-27T15:13:00Z">
         <w:r>
           <w:delText>вя</w:delText>
         </w:r>
@@ -50588,12 +50682,12 @@
       <w:pPr>
         <w:pStyle w:val="10"/>
       </w:pPr>
-      <w:bookmarkStart w:id="1554" w:name="_Toc451251855"/>
+      <w:bookmarkStart w:id="1576" w:name="_Toc451251855"/>
       <w:r>
         <w:lastRenderedPageBreak/>
         <w:t>5 ТРЕБОВАНИЯ К НАДЕЖНОСТИ</w:t>
       </w:r>
-      <w:bookmarkEnd w:id="1554"/>
+      <w:bookmarkEnd w:id="1576"/>
     </w:p>
     <w:p>
       <w:pPr>
@@ -50648,9 +50742,9 @@
         <w:spacing w:before="100" w:beforeAutospacing="1" w:after="100" w:afterAutospacing="1" w:line="360" w:lineRule="auto"/>
         <w:jc w:val="both"/>
       </w:pPr>
-      <w:bookmarkStart w:id="1555" w:name="_Toc418591219"/>
-      <w:bookmarkStart w:id="1556" w:name="_Toc432605163"/>
-      <w:bookmarkStart w:id="1557" w:name="_Toc451251856"/>
+      <w:bookmarkStart w:id="1577" w:name="_Toc418591219"/>
+      <w:bookmarkStart w:id="1578" w:name="_Toc432605163"/>
+      <w:bookmarkStart w:id="1579" w:name="_Toc451251856"/>
       <w:r>
         <w:t>6</w:t>
       </w:r>
@@ -50660,9 +50754,9 @@
       <w:r>
         <w:t>ТЕХНИЧЕСКИЕ ТРЕБОВАНИЯ К СИСТЕМЕ</w:t>
       </w:r>
-      <w:bookmarkEnd w:id="1555"/>
-      <w:bookmarkEnd w:id="1556"/>
-      <w:bookmarkEnd w:id="1557"/>
+      <w:bookmarkEnd w:id="1577"/>
+      <w:bookmarkEnd w:id="1578"/>
+      <w:bookmarkEnd w:id="1579"/>
     </w:p>
     <w:p>
       <w:pPr>
@@ -50670,18 +50764,18 @@
         <w:spacing w:before="100" w:beforeAutospacing="1" w:after="100" w:afterAutospacing="1" w:line="360" w:lineRule="auto"/>
         <w:jc w:val="both"/>
       </w:pPr>
-      <w:bookmarkStart w:id="1558" w:name="_Toc418591220"/>
-      <w:bookmarkStart w:id="1559" w:name="_Toc432605164"/>
-      <w:bookmarkStart w:id="1560" w:name="_Toc451251857"/>
+      <w:bookmarkStart w:id="1580" w:name="_Toc418591220"/>
+      <w:bookmarkStart w:id="1581" w:name="_Toc432605164"/>
+      <w:bookmarkStart w:id="1582" w:name="_Toc451251857"/>
       <w:r>
         <w:t>5</w:t>
       </w:r>
       <w:r>
         <w:t>.1. Архитектура системы</w:t>
       </w:r>
-      <w:bookmarkEnd w:id="1558"/>
-      <w:bookmarkEnd w:id="1559"/>
-      <w:bookmarkEnd w:id="1560"/>
+      <w:bookmarkEnd w:id="1580"/>
+      <w:bookmarkEnd w:id="1581"/>
+      <w:bookmarkEnd w:id="1582"/>
     </w:p>
     <w:p>
       <w:pPr>
@@ -50808,18 +50902,18 @@
         <w:spacing w:before="100" w:beforeAutospacing="1" w:after="100" w:afterAutospacing="1" w:line="360" w:lineRule="auto"/>
         <w:jc w:val="both"/>
       </w:pPr>
-      <w:bookmarkStart w:id="1561" w:name="_Toc418591221"/>
-      <w:bookmarkStart w:id="1562" w:name="_Toc432605165"/>
-      <w:bookmarkStart w:id="1563" w:name="_Toc451251858"/>
+      <w:bookmarkStart w:id="1583" w:name="_Toc418591221"/>
+      <w:bookmarkStart w:id="1584" w:name="_Toc432605165"/>
+      <w:bookmarkStart w:id="1585" w:name="_Toc451251858"/>
       <w:r>
         <w:t>5</w:t>
       </w:r>
       <w:r>
         <w:t>.2. Требования к аппаратному обеспечению системы</w:t>
       </w:r>
-      <w:bookmarkEnd w:id="1561"/>
-      <w:bookmarkEnd w:id="1562"/>
-      <w:bookmarkEnd w:id="1563"/>
+      <w:bookmarkEnd w:id="1583"/>
+      <w:bookmarkEnd w:id="1584"/>
+      <w:bookmarkEnd w:id="1585"/>
     </w:p>
     <w:p>
       <w:pPr>
@@ -51285,7 +51379,7 @@
       </w:r>
     </w:p>
   </w:comment>
-  <w:comment w:id="1420" w:author="Мухамедшин" w:date="2016-05-24T16:22:00Z" w:initials="Е.Р.">
+  <w:comment w:id="1427" w:author="Мухамедшин" w:date="2016-05-24T16:22:00Z" w:initials="Е.Р.">
     <w:p>
       <w:pPr>
         <w:pStyle w:val="af1"/>
@@ -51301,7 +51395,7 @@
       </w:r>
     </w:p>
   </w:comment>
-  <w:comment w:id="1423" w:author="Мухамедшин" w:date="2016-05-24T16:21:00Z" w:initials="Е.Р.">
+  <w:comment w:id="1436" w:author="Мухамедшин" w:date="2016-05-24T16:21:00Z" w:initials="Е.Р.">
     <w:p>
       <w:pPr>
         <w:pStyle w:val="af1"/>
@@ -51325,7 +51419,7 @@
       </w:r>
     </w:p>
   </w:comment>
-  <w:comment w:id="1426" w:author="Мухамедшин" w:date="2016-05-24T16:23:00Z" w:initials="Е.Р.">
+  <w:comment w:id="1443" w:author="Мухамедшин" w:date="2016-05-24T16:23:00Z" w:initials="Е.Р.">
     <w:p>
       <w:pPr>
         <w:pStyle w:val="af1"/>
@@ -51341,7 +51435,7 @@
       </w:r>
     </w:p>
   </w:comment>
-  <w:comment w:id="1428" w:author="Мухамедшин" w:date="2016-05-24T15:51:00Z" w:initials="Е.Р.">
+  <w:comment w:id="1451" w:author="Мухамедшин" w:date="2016-05-24T15:51:00Z" w:initials="Е.Р.">
     <w:p>
       <w:pPr>
         <w:pStyle w:val="af1"/>
@@ -51362,7 +51456,7 @@
       <w:proofErr w:type="spellEnd"/>
     </w:p>
   </w:comment>
-  <w:comment w:id="1430" w:author="Мухамедшин" w:date="2016-05-24T16:23:00Z" w:initials="Е.Р.">
+  <w:comment w:id="1453" w:author="Мухамедшин" w:date="2016-05-24T16:23:00Z" w:initials="Е.Р.">
     <w:p>
       <w:pPr>
         <w:pStyle w:val="af1"/>
@@ -51378,7 +51472,7 @@
       </w:r>
     </w:p>
   </w:comment>
-  <w:comment w:id="1431" w:author="Мухамедшин" w:date="2016-05-24T16:20:00Z" w:initials="Е.Р.">
+  <w:comment w:id="1454" w:author="Мухамедшин" w:date="2016-05-24T16:20:00Z" w:initials="Е.Р.">
     <w:p>
       <w:pPr>
         <w:pStyle w:val="af1"/>
@@ -51402,7 +51496,7 @@
       </w:r>
     </w:p>
   </w:comment>
-  <w:comment w:id="1441" w:author="Мухамедшин" w:date="2016-05-24T16:23:00Z" w:initials="Е.Р.">
+  <w:comment w:id="1464" w:author="Мухамедшин" w:date="2016-05-24T16:23:00Z" w:initials="Е.Р.">
     <w:p>
       <w:pPr>
         <w:pStyle w:val="af1"/>
@@ -51418,7 +51512,7 @@
       </w:r>
     </w:p>
   </w:comment>
-  <w:comment w:id="1442" w:author="Мухамедшин" w:date="2016-05-24T16:24:00Z" w:initials="Е.Р.">
+  <w:comment w:id="1465" w:author="Мухамедшин" w:date="2016-05-24T16:24:00Z" w:initials="Е.Р.">
     <w:p>
       <w:pPr>
         <w:pStyle w:val="af1"/>
@@ -51442,7 +51536,7 @@
       </w:r>
     </w:p>
   </w:comment>
-  <w:comment w:id="1443" w:author="Мухамедшин" w:date="2016-05-24T16:25:00Z" w:initials="Е.Р.">
+  <w:comment w:id="1466" w:author="Мухамедшин" w:date="2016-05-24T16:25:00Z" w:initials="Е.Р.">
     <w:p>
       <w:pPr>
         <w:pStyle w:val="af1"/>
@@ -51466,7 +51560,7 @@
       </w:r>
     </w:p>
   </w:comment>
-  <w:comment w:id="1447" w:author="Мухамедшин" w:date="2016-05-24T16:26:00Z" w:initials="Е.Р.">
+  <w:comment w:id="1470" w:author="Мухамедшин" w:date="2016-05-24T16:26:00Z" w:initials="Е.Р.">
     <w:p>
       <w:pPr>
         <w:pStyle w:val="af1"/>
@@ -51482,7 +51576,7 @@
       </w:r>
     </w:p>
   </w:comment>
-  <w:comment w:id="1449" w:author="Мухамедшин" w:date="2016-05-24T16:26:00Z" w:initials="Е.Р.">
+  <w:comment w:id="1472" w:author="Мухамедшин" w:date="2016-05-24T16:26:00Z" w:initials="Е.Р.">
     <w:p>
       <w:pPr>
         <w:pStyle w:val="af1"/>
@@ -51498,7 +51592,7 @@
       </w:r>
     </w:p>
   </w:comment>
-  <w:comment w:id="1456" w:author="Мухамедшин" w:date="2016-05-24T16:32:00Z" w:initials="Е.Р.">
+  <w:comment w:id="1479" w:author="Мухамедшин" w:date="2016-05-24T16:32:00Z" w:initials="Е.Р.">
     <w:p>
       <w:pPr>
         <w:pStyle w:val="af1"/>
@@ -51514,7 +51608,7 @@
       </w:r>
     </w:p>
   </w:comment>
-  <w:comment w:id="1489" w:author="Мухамедшин" w:date="2016-05-24T16:38:00Z" w:initials="Е.Р.">
+  <w:comment w:id="1512" w:author="Мухамедшин" w:date="2016-05-24T16:38:00Z" w:initials="Е.Р.">
     <w:p>
       <w:pPr>
         <w:pStyle w:val="af1"/>
@@ -51530,7 +51624,7 @@
       </w:r>
     </w:p>
   </w:comment>
-  <w:comment w:id="1497" w:author="Мухамедшин" w:date="2016-05-24T15:59:00Z" w:initials="Е.Р.">
+  <w:comment w:id="1520" w:author="Мухамедшин" w:date="2016-05-24T15:59:00Z" w:initials="Е.Р.">
     <w:p>
       <w:pPr>
         <w:pStyle w:val="af1"/>
@@ -51551,7 +51645,7 @@
       <w:proofErr w:type="spellEnd"/>
     </w:p>
   </w:comment>
-  <w:comment w:id="1501" w:author="Мухамедшин" w:date="2016-05-24T16:02:00Z" w:initials="Е.Р.">
+  <w:comment w:id="1524" w:author="Мухамедшин" w:date="2016-05-24T16:02:00Z" w:initials="Е.Р.">
     <w:p>
       <w:pPr>
         <w:pStyle w:val="af1"/>
@@ -51567,7 +51661,7 @@
       </w:r>
     </w:p>
   </w:comment>
-  <w:comment w:id="1503" w:author="Мухамедшин" w:date="2016-05-24T16:16:00Z" w:initials="Е.Р.">
+  <w:comment w:id="1526" w:author="Мухамедшин" w:date="2016-05-24T16:16:00Z" w:initials="Е.Р.">
     <w:p>
       <w:pPr>
         <w:pStyle w:val="af1"/>
@@ -51620,7 +51714,7 @@
       </w:r>
     </w:p>
   </w:comment>
-  <w:comment w:id="1530" w:author="Мухамедшин" w:date="2016-05-24T16:17:00Z" w:initials="Е.Р.">
+  <w:comment w:id="1552" w:author="Мухамедшин" w:date="2016-05-24T16:17:00Z" w:initials="Е.Р.">
     <w:p>
       <w:pPr>
         <w:pStyle w:val="af1"/>
@@ -51636,7 +51730,7 @@
       </w:r>
     </w:p>
   </w:comment>
-  <w:comment w:id="1537" w:author="Мухамедшин" w:date="2016-05-24T16:07:00Z" w:initials="Е.Р.">
+  <w:comment w:id="1559" w:author="Мухамедшин" w:date="2016-05-24T16:07:00Z" w:initials="Е.Р.">
     <w:p>
       <w:pPr>
         <w:pStyle w:val="af1"/>
@@ -51652,7 +51746,7 @@
       </w:r>
     </w:p>
   </w:comment>
-  <w:comment w:id="1541" w:author="Мухамедшин" w:date="2016-05-24T16:18:00Z" w:initials="Е.Р.">
+  <w:comment w:id="1563" w:author="Мухамедшин" w:date="2016-05-24T16:18:00Z" w:initials="Е.Р.">
     <w:p>
       <w:pPr>
         <w:pStyle w:val="af1"/>
@@ -51681,7 +51775,7 @@
       </w:r>
     </w:p>
   </w:comment>
-  <w:comment w:id="1544" w:author="Мухамедшин" w:date="2016-05-24T16:09:00Z" w:initials="Е.Р.">
+  <w:comment w:id="1566" w:author="Мухамедшин" w:date="2016-05-24T16:09:00Z" w:initials="Е.Р.">
     <w:p>
       <w:pPr>
         <w:pStyle w:val="af1"/>
@@ -51697,7 +51791,7 @@
       </w:r>
     </w:p>
   </w:comment>
-  <w:comment w:id="1546" w:author="Мухамедшин" w:date="2016-05-24T16:14:00Z" w:initials="Е.Р.">
+  <w:comment w:id="1568" w:author="Мухамедшин" w:date="2016-05-24T16:14:00Z" w:initials="Е.Р.">
     <w:p>
       <w:pPr>
         <w:pStyle w:val="af1"/>
@@ -51721,7 +51815,7 @@
       </w:r>
     </w:p>
   </w:comment>
-  <w:comment w:id="1548" w:author="Мухамедшин" w:date="2016-05-24T16:11:00Z" w:initials="Е.Р.">
+  <w:comment w:id="1570" w:author="Мухамедшин" w:date="2016-05-24T16:11:00Z" w:initials="Е.Р.">
     <w:p>
       <w:pPr>
         <w:pStyle w:val="af1"/>
@@ -51737,7 +51831,7 @@
       </w:r>
     </w:p>
   </w:comment>
-  <w:comment w:id="1549" w:author="Мухамедшин" w:date="2016-05-24T16:12:00Z" w:initials="Е.Р.">
+  <w:comment w:id="1571" w:author="Мухамедшин" w:date="2016-05-24T16:12:00Z" w:initials="Е.Р.">
     <w:p>
       <w:pPr>
         <w:pStyle w:val="af1"/>
@@ -51753,7 +51847,7 @@
       </w:r>
     </w:p>
   </w:comment>
-  <w:comment w:id="1550" w:author="Мухамедшин" w:date="2016-05-24T14:47:00Z" w:initials="Е.Р.">
+  <w:comment w:id="1572" w:author="Мухамедшин" w:date="2016-05-24T14:47:00Z" w:initials="Е.Р.">
     <w:p>
       <w:pPr>
         <w:pStyle w:val="af1"/>
@@ -51766,7 +51860,7 @@
       </w:r>
     </w:p>
   </w:comment>
-  <w:comment w:id="1551" w:author="Мухамедшин" w:date="2016-05-24T16:15:00Z" w:initials="Е.Р.">
+  <w:comment w:id="1573" w:author="Мухамедшин" w:date="2016-05-24T16:15:00Z" w:initials="Е.Р.">
     <w:p>
       <w:pPr>
         <w:pStyle w:val="af1"/>
@@ -59556,7 +59650,7 @@
 </file>
 
 <file path=customXml/itemProps1.xml><?xml version="1.0" encoding="utf-8"?>
-<ds:datastoreItem xmlns:ds="http://schemas.openxmlformats.org/officeDocument/2006/customXml" ds:itemID="{F37D337D-E5D2-435D-9D7A-77E3DCD4E82E}">
+<ds:datastoreItem xmlns:ds="http://schemas.openxmlformats.org/officeDocument/2006/customXml" ds:itemID="{2F082A3B-FB4D-4A30-8EF6-57C0F8A660F7}">
   <ds:schemaRefs>
     <ds:schemaRef ds:uri="http://schemas.openxmlformats.org/officeDocument/2006/bibliography"/>
   </ds:schemaRefs>

</xml_diff>